<commit_message>
pushed Travelling Salesman Problem
</commit_message>
<xml_diff>
--- a/Task 4/Task4.docx
+++ b/Task 4/Task4.docx
@@ -2043,77 +2043,7 @@
           <w:szCs w:val="24"/>
           <w:lang w:val="en-US" w:eastAsia="zh-CN"/>
         </w:rPr>
-        <w:t>Choose at least 15 cities in the world having land transport connections between</w:t>
-      </w:r>
-      <w:r>
-        <w:rPr>
-          <w:rFonts w:eastAsia="Noto Sans CJK SC" w:cs="Times New Roman"/>
-          <w:iCs/>
-          <w:color w:val="000000"/>
-          <w:szCs w:val="24"/>
-          <w:lang w:val="en-US" w:eastAsia="zh-CN"/>
-        </w:rPr>
-        <w:t xml:space="preserve"> </w:t>
-      </w:r>
-      <w:r>
-        <w:rPr>
-          <w:rFonts w:eastAsia="Noto Sans CJK SC" w:cs="Times New Roman"/>
-          <w:iCs/>
-          <w:color w:val="000000"/>
-          <w:szCs w:val="24"/>
-          <w:lang w:val="en-US" w:eastAsia="zh-CN"/>
-        </w:rPr>
-        <w:t>them. Calculate the distance matrix for them and then apply the Simulated Annealing</w:t>
-      </w:r>
-      <w:r>
-        <w:rPr>
-          <w:rFonts w:eastAsia="Noto Sans CJK SC" w:cs="Times New Roman"/>
-          <w:iCs/>
-          <w:color w:val="000000"/>
-          <w:szCs w:val="24"/>
-          <w:lang w:val="en-US" w:eastAsia="zh-CN"/>
-        </w:rPr>
-        <w:t xml:space="preserve"> </w:t>
-      </w:r>
-      <w:r>
-        <w:rPr>
-          <w:rFonts w:eastAsia="Noto Sans CJK SC" w:cs="Times New Roman"/>
-          <w:iCs/>
-          <w:color w:val="000000"/>
-          <w:szCs w:val="24"/>
-          <w:lang w:val="en-US" w:eastAsia="zh-CN"/>
-        </w:rPr>
-        <w:t>method to solve the corresponding Travelling Salesman Problem. Visualize the</w:t>
-      </w:r>
-      <w:r>
-        <w:rPr>
-          <w:rFonts w:eastAsia="Noto Sans CJK SC" w:cs="Times New Roman"/>
-          <w:iCs/>
-          <w:color w:val="000000"/>
-          <w:szCs w:val="24"/>
-          <w:lang w:val="en-US" w:eastAsia="zh-CN"/>
-        </w:rPr>
-        <w:t xml:space="preserve"> </w:t>
-      </w:r>
-      <w:r>
-        <w:rPr>
-          <w:rFonts w:eastAsia="Noto Sans CJK SC" w:cs="Times New Roman"/>
-          <w:iCs/>
-          <w:color w:val="000000"/>
-          <w:szCs w:val="24"/>
-          <w:lang w:val="en-US" w:eastAsia="zh-CN"/>
-        </w:rPr>
-        <w:t>results at the first and the last iteration. If necessary, use the city dataset from</w:t>
-      </w:r>
-      <w:r>
-        <w:rPr>
-          <w:rFonts w:eastAsia="Noto Sans CJK SC" w:cs="Times New Roman"/>
-          <w:iCs/>
-          <w:color w:val="000000"/>
-          <w:szCs w:val="24"/>
-          <w:lang w:val="en-US" w:eastAsia="zh-CN"/>
-        </w:rPr>
-        <w:t xml:space="preserve"> </w:t>
+        <w:t xml:space="preserve">Choose at least 15 cities in the world having land transport connections between them. Calculate the distance matrix for them and then apply the Simulated Annealing method to solve the corresponding Travelling Salesman Problem. Visualize the results at the first and the last iteration. If necessary, use the city dataset from </w:t>
       </w:r>
       <w:r>
         <w:rPr>
@@ -2205,32 +2135,10 @@
           <w:szCs w:val="24"/>
           <w:lang w:val="en-US"/>
         </w:rPr>
-        <w:t xml:space="preserve"> and increase the</w:t>
-      </w:r>
-      <w:r>
-        <w:rPr>
-          <w:rFonts w:cs="Times New Roman"/>
-          <w:szCs w:val="24"/>
-          <w:lang w:val="en-US"/>
-        </w:rPr>
-        <w:t xml:space="preserve"> </w:t>
-      </w:r>
-      <w:r>
-        <w:rPr>
-          <w:rFonts w:cs="Times New Roman"/>
-          <w:szCs w:val="24"/>
-          <w:lang w:val="en-US"/>
-        </w:rPr>
-        <w:t xml:space="preserve">chances of finding a global optimum. </w:t>
-      </w:r>
-      <w:r>
-        <w:t>Stochastic methods also do not guarantee an exact solution</w:t>
-      </w:r>
-      <w:r>
-        <w:t xml:space="preserve"> and convergence, but they can find a</w:t>
-      </w:r>
-      <w:r>
-        <w:t xml:space="preserve"> solution in a reasonable time. </w:t>
+        <w:t xml:space="preserve"> and increase the chances of finding a global optimum. </w:t>
+      </w:r>
+      <w:r>
+        <w:t xml:space="preserve">Stochastic methods also do not guarantee an exact solution and convergence, but they can find a solution in a reasonable time. </w:t>
       </w:r>
     </w:p>
     <w:p>
@@ -2243,13 +2151,7 @@
         </w:rPr>
       </w:pPr>
       <w:r>
-        <w:t xml:space="preserve">Metaheuristic algorithms are a class of stochastic algorithms using a combination of randomization and local search. They are often </w:t>
-      </w:r>
-      <w:r>
-        <w:t>inspired by</w:t>
-      </w:r>
-      <w:r>
-        <w:t xml:space="preserve"> nature or biological systems.</w:t>
+        <w:t>Metaheuristic algorithms are a class of stochastic algorithms using a combination of randomization and local search. They are often inspired by nature or biological systems.</w:t>
       </w:r>
     </w:p>
     <w:p>
@@ -2354,7 +2256,7 @@
           <w:szCs w:val="28"/>
           <w:shd w:val="clear" w:color="auto" w:fill="FFFFFF"/>
         </w:rPr>
-        <w:t xml:space="preserve">a technique </w:t>
+        <w:t>a technique of controlled heating and cooling of a material. The</w:t>
       </w:r>
       <w:r>
         <w:rPr>
@@ -2362,7 +2264,7 @@
           <w:szCs w:val="28"/>
           <w:shd w:val="clear" w:color="auto" w:fill="FFFFFF"/>
         </w:rPr>
-        <w:t>of controlled</w:t>
+        <w:t xml:space="preserve"> internal processes of a metal are simulated by some mathematical system ad t</w:t>
       </w:r>
       <w:r>
         <w:rPr>
@@ -2370,7 +2272,88 @@
           <w:szCs w:val="28"/>
           <w:shd w:val="clear" w:color="auto" w:fill="FFFFFF"/>
         </w:rPr>
-        <w:t xml:space="preserve"> heating and</w:t>
+        <w:t>he goal is to bring the system, from an arbitrary initial state, to a state with the minimum possible energy.</w:t>
+      </w:r>
+      <w:r>
+        <w:rPr>
+          <w:rFonts w:cs="Times New Roman"/>
+          <w:szCs w:val="24"/>
+          <w:lang w:val="en-US"/>
+        </w:rPr>
+        <w:t xml:space="preserve"> Temperature is used to control the degree of stochasticity during the randomized </w:t>
+      </w:r>
+      <w:r>
+        <w:rPr>
+          <w:rFonts w:cs="Times New Roman"/>
+          <w:szCs w:val="24"/>
+          <w:lang w:val="en-US"/>
+        </w:rPr>
+        <w:lastRenderedPageBreak/>
+        <w:t xml:space="preserve">search. The temperature starts high, </w:t>
+      </w:r>
+      <w:r>
+        <w:rPr>
+          <w:rFonts w:cs="Times New Roman"/>
+          <w:szCs w:val="24"/>
+          <w:lang w:val="en-US"/>
+        </w:rPr>
+        <w:t xml:space="preserve">so that </w:t>
+      </w:r>
+      <w:r>
+        <w:rPr>
+          <w:rFonts w:cs="Times New Roman"/>
+          <w:szCs w:val="24"/>
+          <w:lang w:val="en-US"/>
+        </w:rPr>
+        <w:t>algorithm makes big steps around the search space until it finds</w:t>
+      </w:r>
+      <w:r>
+        <w:rPr>
+          <w:rFonts w:cs="Times New Roman"/>
+          <w:szCs w:val="24"/>
+          <w:lang w:val="en-US"/>
+        </w:rPr>
+        <w:t xml:space="preserve"> the local minimum. The</w:t>
+      </w:r>
+      <w:r>
+        <w:rPr>
+          <w:rFonts w:cs="Times New Roman"/>
+          <w:szCs w:val="24"/>
+          <w:lang w:val="en-US"/>
+        </w:rPr>
+        <w:t>n the</w:t>
+      </w:r>
+      <w:r>
+        <w:rPr>
+          <w:rFonts w:cs="Times New Roman"/>
+          <w:szCs w:val="24"/>
+          <w:lang w:val="en-US"/>
+        </w:rPr>
+        <w:t xml:space="preserve"> temperature slowly </w:t>
+      </w:r>
+      <w:r>
+        <w:rPr>
+          <w:rFonts w:cs="Times New Roman"/>
+          <w:szCs w:val="24"/>
+          <w:lang w:val="en-US"/>
+        </w:rPr>
+        <w:t>decreases</w:t>
+      </w:r>
+      <w:r>
+        <w:rPr>
+          <w:rFonts w:cs="Times New Roman"/>
+          <w:szCs w:val="24"/>
+          <w:lang w:val="en-US"/>
+        </w:rPr>
+        <w:t>, reducing the stochasticity and forcing the search to converge to a minimum.</w:t>
+      </w:r>
+      <w:r>
+        <w:rPr>
+          <w:rFonts w:cs="Times New Roman"/>
+          <w:szCs w:val="24"/>
+          <w:lang w:val="en-US"/>
+        </w:rPr>
+        <w:t xml:space="preserve"> But before converging to some local minimum algorithm with some </w:t>
       </w:r>
       <w:r>
         <w:rPr>
@@ -2378,7 +2361,7 @@
           <w:szCs w:val="28"/>
           <w:shd w:val="clear" w:color="auto" w:fill="FFFFFF"/>
         </w:rPr>
-        <w:t xml:space="preserve"> </w:t>
+        <w:t>probability decides whether</w:t>
       </w:r>
       <w:r>
         <w:rPr>
@@ -2386,7 +2369,7 @@
           <w:szCs w:val="28"/>
           <w:shd w:val="clear" w:color="auto" w:fill="FFFFFF"/>
         </w:rPr>
-        <w:t>cooling of a material. The</w:t>
+        <w:t xml:space="preserve"> jump to another state or stay where it is</w:t>
       </w:r>
       <w:r>
         <w:rPr>
@@ -2394,207 +2377,6 @@
           <w:szCs w:val="28"/>
           <w:shd w:val="clear" w:color="auto" w:fill="FFFFFF"/>
         </w:rPr>
-        <w:t xml:space="preserve"> internal processes of a metal are simulated by some mathematical system ad t</w:t>
-      </w:r>
-      <w:r>
-        <w:rPr>
-          <w:bCs/>
-          <w:szCs w:val="28"/>
-          <w:shd w:val="clear" w:color="auto" w:fill="FFFFFF"/>
-        </w:rPr>
-        <w:t>he goal is to bring the system, from an arbitrary initial state, to a state with the minimum possible energy.</w:t>
-      </w:r>
-      <w:r>
-        <w:rPr>
-          <w:rFonts w:cs="Times New Roman"/>
-          <w:szCs w:val="24"/>
-          <w:lang w:val="en-US"/>
-        </w:rPr>
-        <w:t xml:space="preserve"> Temperature is used to</w:t>
-      </w:r>
-      <w:r>
-        <w:rPr>
-          <w:rFonts w:cs="Times New Roman"/>
-          <w:szCs w:val="24"/>
-          <w:lang w:val="en-US"/>
-        </w:rPr>
-        <w:t xml:space="preserve"> </w:t>
-      </w:r>
-      <w:r>
-        <w:rPr>
-          <w:rFonts w:cs="Times New Roman"/>
-          <w:szCs w:val="24"/>
-          <w:lang w:val="en-US"/>
-        </w:rPr>
-        <w:t xml:space="preserve">control the degree of stochasticity during the randomized </w:t>
-      </w:r>
-      <w:r>
-        <w:rPr>
-          <w:rFonts w:cs="Times New Roman"/>
-          <w:szCs w:val="24"/>
-          <w:lang w:val="en-US"/>
-        </w:rPr>
-        <w:lastRenderedPageBreak/>
-        <w:t>search. The temperature</w:t>
-      </w:r>
-      <w:r>
-        <w:rPr>
-          <w:rFonts w:cs="Times New Roman"/>
-          <w:szCs w:val="24"/>
-          <w:lang w:val="en-US"/>
-        </w:rPr>
-        <w:t xml:space="preserve"> </w:t>
-      </w:r>
-      <w:r>
-        <w:rPr>
-          <w:rFonts w:cs="Times New Roman"/>
-          <w:szCs w:val="24"/>
-          <w:lang w:val="en-US"/>
-        </w:rPr>
-        <w:t xml:space="preserve">starts high, </w:t>
-      </w:r>
-      <w:r>
-        <w:rPr>
-          <w:rFonts w:cs="Times New Roman"/>
-          <w:szCs w:val="24"/>
-          <w:lang w:val="en-US"/>
-        </w:rPr>
-        <w:t xml:space="preserve">so that </w:t>
-      </w:r>
-      <w:r>
-        <w:rPr>
-          <w:rFonts w:cs="Times New Roman"/>
-          <w:szCs w:val="24"/>
-          <w:lang w:val="en-US"/>
-        </w:rPr>
-        <w:t>algorithm makes big steps around the search space until it finds</w:t>
-      </w:r>
-      <w:r>
-        <w:rPr>
-          <w:rFonts w:cs="Times New Roman"/>
-          <w:szCs w:val="24"/>
-          <w:lang w:val="en-US"/>
-        </w:rPr>
-        <w:t xml:space="preserve"> the local</w:t>
-      </w:r>
-      <w:r>
-        <w:rPr>
-          <w:rFonts w:cs="Times New Roman"/>
-          <w:szCs w:val="24"/>
-          <w:lang w:val="en-US"/>
-        </w:rPr>
-        <w:t xml:space="preserve"> </w:t>
-      </w:r>
-      <w:r>
-        <w:rPr>
-          <w:rFonts w:cs="Times New Roman"/>
-          <w:szCs w:val="24"/>
-          <w:lang w:val="en-US"/>
-        </w:rPr>
-        <w:t>minimum. The</w:t>
-      </w:r>
-      <w:r>
-        <w:rPr>
-          <w:rFonts w:cs="Times New Roman"/>
-          <w:szCs w:val="24"/>
-          <w:lang w:val="en-US"/>
-        </w:rPr>
-        <w:t>n the</w:t>
-      </w:r>
-      <w:r>
-        <w:rPr>
-          <w:rFonts w:cs="Times New Roman"/>
-          <w:szCs w:val="24"/>
-          <w:lang w:val="en-US"/>
-        </w:rPr>
-        <w:t xml:space="preserve"> temperature slowly </w:t>
-      </w:r>
-      <w:r>
-        <w:rPr>
-          <w:rFonts w:cs="Times New Roman"/>
-          <w:szCs w:val="24"/>
-          <w:lang w:val="en-US"/>
-        </w:rPr>
-        <w:t>decreases</w:t>
-      </w:r>
-      <w:r>
-        <w:rPr>
-          <w:rFonts w:cs="Times New Roman"/>
-          <w:szCs w:val="24"/>
-          <w:lang w:val="en-US"/>
-        </w:rPr>
-        <w:t>, reducing the stochasticity</w:t>
-      </w:r>
-      <w:r>
-        <w:rPr>
-          <w:rFonts w:cs="Times New Roman"/>
-          <w:szCs w:val="24"/>
-          <w:lang w:val="en-US"/>
-        </w:rPr>
-        <w:t xml:space="preserve"> </w:t>
-      </w:r>
-      <w:r>
-        <w:rPr>
-          <w:rFonts w:cs="Times New Roman"/>
-          <w:szCs w:val="24"/>
-          <w:lang w:val="en-US"/>
-        </w:rPr>
-        <w:t>and forcing the search to converge to a minimum.</w:t>
-      </w:r>
-      <w:r>
-        <w:rPr>
-          <w:rFonts w:cs="Times New Roman"/>
-          <w:szCs w:val="24"/>
-          <w:lang w:val="en-US"/>
-        </w:rPr>
-        <w:t xml:space="preserve"> But before converging to some local minimum algorithm with some </w:t>
-      </w:r>
-      <w:r>
-        <w:rPr>
-          <w:bCs/>
-          <w:szCs w:val="28"/>
-          <w:shd w:val="clear" w:color="auto" w:fill="FFFFFF"/>
-        </w:rPr>
-        <w:t>probabili</w:t>
-      </w:r>
-      <w:r>
-        <w:rPr>
-          <w:bCs/>
-          <w:szCs w:val="28"/>
-          <w:shd w:val="clear" w:color="auto" w:fill="FFFFFF"/>
-        </w:rPr>
-        <w:t>ty</w:t>
-      </w:r>
-      <w:r>
-        <w:rPr>
-          <w:bCs/>
-          <w:szCs w:val="28"/>
-          <w:shd w:val="clear" w:color="auto" w:fill="FFFFFF"/>
-        </w:rPr>
-        <w:t> decides</w:t>
-      </w:r>
-      <w:r>
-        <w:rPr>
-          <w:bCs/>
-          <w:szCs w:val="28"/>
-          <w:shd w:val="clear" w:color="auto" w:fill="FFFFFF"/>
-        </w:rPr>
-        <w:t xml:space="preserve"> whether</w:t>
-      </w:r>
-      <w:r>
-        <w:rPr>
-          <w:bCs/>
-          <w:szCs w:val="28"/>
-          <w:shd w:val="clear" w:color="auto" w:fill="FFFFFF"/>
-        </w:rPr>
-        <w:t xml:space="preserve"> jump to another state or stay where it is</w:t>
-      </w:r>
-      <w:r>
-        <w:rPr>
-          <w:bCs/>
-          <w:szCs w:val="28"/>
-          <w:shd w:val="clear" w:color="auto" w:fill="FFFFFF"/>
-        </w:rPr>
         <w:t>.</w:t>
       </w:r>
       <w:r>
@@ -2619,23 +2401,7 @@
           <w:szCs w:val="24"/>
           <w:lang w:val="en-US"/>
         </w:rPr>
-        <w:t xml:space="preserve"> used</w:t>
-      </w:r>
-      <w:r>
-        <w:rPr>
-          <w:rFonts w:cs="Times New Roman"/>
-          <w:szCs w:val="24"/>
-          <w:lang w:val="en-US"/>
-        </w:rPr>
-        <w:t xml:space="preserve"> </w:t>
-      </w:r>
-      <w:r>
-        <w:rPr>
-          <w:rFonts w:cs="Times New Roman"/>
-          <w:szCs w:val="24"/>
-          <w:lang w:val="en-US"/>
-        </w:rPr>
-        <w:t xml:space="preserve">on functions with </w:t>
+        <w:t xml:space="preserve"> used on functions with </w:t>
       </w:r>
       <w:r>
         <w:rPr>
@@ -3033,23 +2799,7 @@
           <w:szCs w:val="24"/>
           <w:lang w:val="en-US"/>
         </w:rPr>
-        <w:t xml:space="preserve"> its local </w:t>
-      </w:r>
-      <w:r>
-        <w:rPr>
-          <w:rFonts w:cs="Times New Roman"/>
-          <w:szCs w:val="24"/>
-          <w:lang w:val="en-US"/>
-        </w:rPr>
-        <w:t>best-known</w:t>
-      </w:r>
-      <w:r>
-        <w:rPr>
-          <w:rFonts w:cs="Times New Roman"/>
-          <w:szCs w:val="24"/>
-          <w:lang w:val="en-US"/>
-        </w:rPr>
-        <w:t xml:space="preserve"> position, but </w:t>
+        <w:t xml:space="preserve"> its local best-known position, but </w:t>
       </w:r>
       <w:r>
         <w:rPr>
@@ -3081,23 +2831,7 @@
           <w:szCs w:val="24"/>
           <w:lang w:val="en-US"/>
         </w:rPr>
-        <w:t xml:space="preserve"> the </w:t>
-      </w:r>
-      <w:r>
-        <w:rPr>
-          <w:rFonts w:cs="Times New Roman"/>
-          <w:szCs w:val="24"/>
-          <w:lang w:val="en-US"/>
-        </w:rPr>
-        <w:t>best-known</w:t>
-      </w:r>
-      <w:r>
-        <w:rPr>
-          <w:rFonts w:cs="Times New Roman"/>
-          <w:szCs w:val="24"/>
-          <w:lang w:val="en-US"/>
-        </w:rPr>
-        <w:t xml:space="preserve"> position in the search-space, </w:t>
+        <w:t xml:space="preserve"> the best-known position in the search-space, </w:t>
       </w:r>
       <w:r>
         <w:rPr>
@@ -3171,6 +2905,197 @@
     </w:p>
     <w:p>
       <w:pPr>
+        <w:pStyle w:val="a4"/>
+        <w:numPr>
+          <w:ilvl w:val="0"/>
+          <w:numId w:val="10"/>
+        </w:numPr>
+        <w:rPr>
+          <w:rFonts w:cs="Times New Roman"/>
+          <w:b/>
+          <w:bCs/>
+          <w:szCs w:val="24"/>
+          <w:lang w:val="en-US"/>
+        </w:rPr>
+      </w:pPr>
+      <w:r>
+        <w:rPr>
+          <w:rFonts w:cs="Times New Roman"/>
+          <w:b/>
+          <w:bCs/>
+          <w:szCs w:val="24"/>
+          <w:lang w:val="en-US"/>
+        </w:rPr>
+        <w:t>Task1</w:t>
+      </w:r>
+    </w:p>
+    <w:p>
+      <w:pPr>
+        <w:pStyle w:val="a4"/>
+        <w:numPr>
+          <w:ilvl w:val="0"/>
+          <w:numId w:val="10"/>
+        </w:numPr>
+        <w:rPr>
+          <w:rFonts w:cs="Times New Roman"/>
+          <w:b/>
+          <w:bCs/>
+          <w:szCs w:val="24"/>
+          <w:lang w:val="en-US"/>
+        </w:rPr>
+      </w:pPr>
+    </w:p>
+    <w:p>
+      <w:pPr>
+        <w:pStyle w:val="a4"/>
+        <w:ind w:left="1080"/>
+        <w:jc w:val="center"/>
+        <w:rPr>
+          <w:rFonts w:cs="Times New Roman"/>
+          <w:b/>
+          <w:bCs/>
+          <w:szCs w:val="24"/>
+          <w:lang w:val="en-US"/>
+        </w:rPr>
+      </w:pPr>
+      <w:r>
+        <w:rPr>
+          <w:noProof/>
+        </w:rPr>
+        <w:drawing>
+          <wp:inline distT="0" distB="0" distL="0" distR="0" wp14:anchorId="3F189E71" wp14:editId="2E83241A">
+            <wp:extent cx="3524250" cy="2333625"/>
+            <wp:effectExtent l="0" t="0" r="0" b="9525"/>
+            <wp:docPr id="2" name="Рисунок 2"/>
+            <wp:cNvGraphicFramePr>
+              <a:graphicFrameLocks xmlns:a="http://schemas.openxmlformats.org/drawingml/2006/main" noChangeAspect="1"/>
+            </wp:cNvGraphicFramePr>
+            <a:graphic xmlns:a="http://schemas.openxmlformats.org/drawingml/2006/main">
+              <a:graphicData uri="http://schemas.openxmlformats.org/drawingml/2006/picture">
+                <pic:pic xmlns:pic="http://schemas.openxmlformats.org/drawingml/2006/picture">
+                  <pic:nvPicPr>
+                    <pic:cNvPr id="1" name=""/>
+                    <pic:cNvPicPr/>
+                  </pic:nvPicPr>
+                  <pic:blipFill>
+                    <a:blip r:embed="rId5"/>
+                    <a:stretch>
+                      <a:fillRect/>
+                    </a:stretch>
+                  </pic:blipFill>
+                  <pic:spPr>
+                    <a:xfrm>
+                      <a:off x="0" y="0"/>
+                      <a:ext cx="3524250" cy="2333625"/>
+                    </a:xfrm>
+                    <a:prstGeom prst="rect">
+                      <a:avLst/>
+                    </a:prstGeom>
+                  </pic:spPr>
+                </pic:pic>
+              </a:graphicData>
+            </a:graphic>
+          </wp:inline>
+        </w:drawing>
+      </w:r>
+    </w:p>
+    <w:p>
+      <w:pPr>
+        <w:pStyle w:val="a4"/>
+        <w:ind w:left="1080"/>
+        <w:jc w:val="center"/>
+        <w:rPr>
+          <w:rFonts w:cs="Times New Roman"/>
+          <w:szCs w:val="24"/>
+          <w:lang w:val="en-US"/>
+        </w:rPr>
+      </w:pPr>
+      <w:r>
+        <w:rPr>
+          <w:rFonts w:cs="Times New Roman"/>
+          <w:szCs w:val="24"/>
+          <w:lang w:val="en-US"/>
+        </w:rPr>
+        <w:t>Picture 1 – the initial state</w:t>
+      </w:r>
+    </w:p>
+    <w:p>
+      <w:pPr>
+        <w:pStyle w:val="a4"/>
+        <w:ind w:left="1080"/>
+        <w:jc w:val="center"/>
+        <w:rPr>
+          <w:rFonts w:cs="Times New Roman"/>
+          <w:b/>
+          <w:bCs/>
+          <w:szCs w:val="24"/>
+          <w:lang w:val="en-US"/>
+        </w:rPr>
+      </w:pPr>
+      <w:r>
+        <w:rPr>
+          <w:noProof/>
+        </w:rPr>
+        <w:lastRenderedPageBreak/>
+        <w:drawing>
+          <wp:inline distT="0" distB="0" distL="0" distR="0" wp14:anchorId="1F0DA323" wp14:editId="69382EBC">
+            <wp:extent cx="3524250" cy="2324100"/>
+            <wp:effectExtent l="0" t="0" r="0" b="0"/>
+            <wp:docPr id="1" name="Рисунок 1"/>
+            <wp:cNvGraphicFramePr>
+              <a:graphicFrameLocks xmlns:a="http://schemas.openxmlformats.org/drawingml/2006/main" noChangeAspect="1"/>
+            </wp:cNvGraphicFramePr>
+            <a:graphic xmlns:a="http://schemas.openxmlformats.org/drawingml/2006/main">
+              <a:graphicData uri="http://schemas.openxmlformats.org/drawingml/2006/picture">
+                <pic:pic xmlns:pic="http://schemas.openxmlformats.org/drawingml/2006/picture">
+                  <pic:nvPicPr>
+                    <pic:cNvPr id="1" name=""/>
+                    <pic:cNvPicPr/>
+                  </pic:nvPicPr>
+                  <pic:blipFill>
+                    <a:blip r:embed="rId6"/>
+                    <a:stretch>
+                      <a:fillRect/>
+                    </a:stretch>
+                  </pic:blipFill>
+                  <pic:spPr>
+                    <a:xfrm>
+                      <a:off x="0" y="0"/>
+                      <a:ext cx="3524250" cy="2324100"/>
+                    </a:xfrm>
+                    <a:prstGeom prst="rect">
+                      <a:avLst/>
+                    </a:prstGeom>
+                  </pic:spPr>
+                </pic:pic>
+              </a:graphicData>
+            </a:graphic>
+          </wp:inline>
+        </w:drawing>
+      </w:r>
+    </w:p>
+    <w:p>
+      <w:pPr>
+        <w:pStyle w:val="a4"/>
+        <w:ind w:left="1080"/>
+        <w:jc w:val="center"/>
+        <w:rPr>
+          <w:rFonts w:cs="Times New Roman"/>
+          <w:szCs w:val="24"/>
+          <w:lang w:val="en-US"/>
+        </w:rPr>
+      </w:pPr>
+      <w:r>
+        <w:rPr>
+          <w:rFonts w:cs="Times New Roman"/>
+          <w:szCs w:val="24"/>
+          <w:lang w:val="en-US"/>
+        </w:rPr>
+        <w:t>Picture 2 – solved problem</w:t>
+      </w:r>
+    </w:p>
+    <w:p>
+      <w:pPr>
         <w:rPr>
           <w:rFonts w:cs="Times New Roman"/>
           <w:b/>
@@ -3188,6 +3113,156 @@
           <w:lang w:val="en-US"/>
         </w:rPr>
         <w:t>Conclusion</w:t>
+      </w:r>
+    </w:p>
+    <w:p>
+      <w:pPr>
+        <w:ind w:firstLine="708"/>
+        <w:rPr>
+          <w:rFonts w:cs="Times New Roman"/>
+          <w:bCs/>
+          <w:iCs/>
+          <w:szCs w:val="24"/>
+          <w:lang w:val="en-US"/>
+        </w:rPr>
+      </w:pPr>
+      <w:r>
+        <w:rPr>
+          <w:rFonts w:cs="Times New Roman"/>
+          <w:bCs/>
+          <w:iCs/>
+          <w:szCs w:val="24"/>
+          <w:lang w:val="en-US"/>
+        </w:rPr>
+        <w:t xml:space="preserve">The performance of two meta-heuristic methods – differential evolution and particle swarm optimization was analyzed and compared with that of direct </w:t>
+      </w:r>
+      <w:proofErr w:type="spellStart"/>
+      <w:r>
+        <w:rPr>
+          <w:rFonts w:cs="Times New Roman"/>
+          <w:bCs/>
+          <w:iCs/>
+          <w:szCs w:val="24"/>
+          <w:lang w:val="en-US"/>
+        </w:rPr>
+        <w:t>Nelder</w:t>
+      </w:r>
+      <w:proofErr w:type="spellEnd"/>
+      <w:r>
+        <w:rPr>
+          <w:rFonts w:cs="Times New Roman"/>
+          <w:bCs/>
+          <w:iCs/>
+          <w:szCs w:val="24"/>
+          <w:lang w:val="en-US"/>
+        </w:rPr>
+        <w:t xml:space="preserve">-Mead algorithm and gradient-based Levenberg-Marquardt algorithm. Both meta-heuristic methods happened to be closer to the solution more often, than </w:t>
+      </w:r>
+      <w:proofErr w:type="spellStart"/>
+      <w:r>
+        <w:rPr>
+          <w:rFonts w:cs="Times New Roman"/>
+          <w:bCs/>
+          <w:iCs/>
+          <w:szCs w:val="24"/>
+          <w:lang w:val="en-US"/>
+        </w:rPr>
+        <w:t>Nelder</w:t>
+      </w:r>
+      <w:proofErr w:type="spellEnd"/>
+      <w:r>
+        <w:rPr>
+          <w:rFonts w:cs="Times New Roman"/>
+          <w:bCs/>
+          <w:iCs/>
+          <w:szCs w:val="24"/>
+          <w:lang w:val="en-US"/>
+        </w:rPr>
+        <w:t>-Mead and Levenberg-Marquardt algorithms. Nevertheless, it was found that particle swarm optimization cannot find the best solution if area near the optimal values is too narrow.</w:t>
+      </w:r>
+    </w:p>
+    <w:p>
+      <w:pPr>
+        <w:rPr>
+          <w:rFonts w:cs="Times New Roman"/>
+          <w:bCs/>
+          <w:iCs/>
+          <w:szCs w:val="24"/>
+          <w:lang w:val="en-US"/>
+        </w:rPr>
+      </w:pPr>
+      <w:r>
+        <w:rPr>
+          <w:rFonts w:cs="Times New Roman"/>
+          <w:bCs/>
+          <w:iCs/>
+          <w:szCs w:val="24"/>
+          <w:lang w:val="en-US"/>
+        </w:rPr>
+        <w:t>Gradient-based methods such as Levenberg-</w:t>
+      </w:r>
+      <w:proofErr w:type="spellStart"/>
+      <w:r>
+        <w:rPr>
+          <w:rFonts w:cs="Times New Roman"/>
+          <w:bCs/>
+          <w:iCs/>
+          <w:szCs w:val="24"/>
+          <w:lang w:val="en-US"/>
+        </w:rPr>
+        <w:t>Marqardt</w:t>
+      </w:r>
+      <w:proofErr w:type="spellEnd"/>
+      <w:r>
+        <w:rPr>
+          <w:rFonts w:cs="Times New Roman"/>
+          <w:bCs/>
+          <w:iCs/>
+          <w:szCs w:val="24"/>
+          <w:lang w:val="en-US"/>
+        </w:rPr>
+        <w:t xml:space="preserve"> show poor results because it not well suited for the problems with non-continuous search space with several optimum points.</w:t>
+      </w:r>
+    </w:p>
+    <w:p>
+      <w:pPr>
+        <w:rPr>
+          <w:rFonts w:cs="Times New Roman"/>
+          <w:bCs/>
+          <w:iCs/>
+          <w:szCs w:val="24"/>
+          <w:lang w:val="en-US"/>
+        </w:rPr>
+      </w:pPr>
+      <w:r>
+        <w:rPr>
+          <w:rFonts w:cs="Times New Roman"/>
+          <w:bCs/>
+          <w:iCs/>
+          <w:szCs w:val="24"/>
+          <w:lang w:val="en-US"/>
+        </w:rPr>
+        <w:t xml:space="preserve">The annealing method was also applied to solve the TSP problem for </w:t>
+      </w:r>
+      <w:r>
+        <w:rPr>
+          <w:rFonts w:cs="Times New Roman"/>
+          <w:bCs/>
+          <w:iCs/>
+          <w:szCs w:val="24"/>
+          <w:lang w:val="en-US"/>
+        </w:rPr>
+        <w:t>15</w:t>
+      </w:r>
+      <w:r>
+        <w:rPr>
+          <w:rFonts w:cs="Times New Roman"/>
+          <w:bCs/>
+          <w:iCs/>
+          <w:szCs w:val="24"/>
+          <w:lang w:val="en-US"/>
+        </w:rPr>
+        <w:t xml:space="preserve"> cities. </w:t>
       </w:r>
     </w:p>
     <w:p>
@@ -3507,6 +3582,95 @@
     </w:lvl>
   </w:abstractNum>
   <w:abstractNum w:abstractNumId="3" w15:restartNumberingAfterBreak="0">
+    <w:nsid w:val="2D387F94"/>
+    <w:multiLevelType w:val="hybridMultilevel"/>
+    <w:tmpl w:val="1D325A98"/>
+    <w:lvl w:ilvl="0" w:tplc="FB1E61B0">
+      <w:start w:val="1"/>
+      <w:numFmt w:val="upperRoman"/>
+      <w:lvlText w:val="%1."/>
+      <w:lvlJc w:val="left"/>
+      <w:pPr>
+        <w:ind w:left="1080" w:hanging="720"/>
+      </w:pPr>
+      <w:rPr>
+        <w:rFonts w:hint="default"/>
+      </w:rPr>
+    </w:lvl>
+    <w:lvl w:ilvl="1" w:tplc="04190019" w:tentative="1">
+      <w:start w:val="1"/>
+      <w:numFmt w:val="lowerLetter"/>
+      <w:lvlText w:val="%2."/>
+      <w:lvlJc w:val="left"/>
+      <w:pPr>
+        <w:ind w:left="1440" w:hanging="360"/>
+      </w:pPr>
+    </w:lvl>
+    <w:lvl w:ilvl="2" w:tplc="0419001B" w:tentative="1">
+      <w:start w:val="1"/>
+      <w:numFmt w:val="lowerRoman"/>
+      <w:lvlText w:val="%3."/>
+      <w:lvlJc w:val="right"/>
+      <w:pPr>
+        <w:ind w:left="2160" w:hanging="180"/>
+      </w:pPr>
+    </w:lvl>
+    <w:lvl w:ilvl="3" w:tplc="0419000F" w:tentative="1">
+      <w:start w:val="1"/>
+      <w:numFmt w:val="decimal"/>
+      <w:lvlText w:val="%4."/>
+      <w:lvlJc w:val="left"/>
+      <w:pPr>
+        <w:ind w:left="2880" w:hanging="360"/>
+      </w:pPr>
+    </w:lvl>
+    <w:lvl w:ilvl="4" w:tplc="04190019" w:tentative="1">
+      <w:start w:val="1"/>
+      <w:numFmt w:val="lowerLetter"/>
+      <w:lvlText w:val="%5."/>
+      <w:lvlJc w:val="left"/>
+      <w:pPr>
+        <w:ind w:left="3600" w:hanging="360"/>
+      </w:pPr>
+    </w:lvl>
+    <w:lvl w:ilvl="5" w:tplc="0419001B" w:tentative="1">
+      <w:start w:val="1"/>
+      <w:numFmt w:val="lowerRoman"/>
+      <w:lvlText w:val="%6."/>
+      <w:lvlJc w:val="right"/>
+      <w:pPr>
+        <w:ind w:left="4320" w:hanging="180"/>
+      </w:pPr>
+    </w:lvl>
+    <w:lvl w:ilvl="6" w:tplc="0419000F" w:tentative="1">
+      <w:start w:val="1"/>
+      <w:numFmt w:val="decimal"/>
+      <w:lvlText w:val="%7."/>
+      <w:lvlJc w:val="left"/>
+      <w:pPr>
+        <w:ind w:left="5040" w:hanging="360"/>
+      </w:pPr>
+    </w:lvl>
+    <w:lvl w:ilvl="7" w:tplc="04190019" w:tentative="1">
+      <w:start w:val="1"/>
+      <w:numFmt w:val="lowerLetter"/>
+      <w:lvlText w:val="%8."/>
+      <w:lvlJc w:val="left"/>
+      <w:pPr>
+        <w:ind w:left="5760" w:hanging="360"/>
+      </w:pPr>
+    </w:lvl>
+    <w:lvl w:ilvl="8" w:tplc="0419001B" w:tentative="1">
+      <w:start w:val="1"/>
+      <w:numFmt w:val="lowerRoman"/>
+      <w:lvlText w:val="%9."/>
+      <w:lvlJc w:val="right"/>
+      <w:pPr>
+        <w:ind w:left="6480" w:hanging="180"/>
+      </w:pPr>
+    </w:lvl>
+  </w:abstractNum>
+  <w:abstractNum w:abstractNumId="4" w15:restartNumberingAfterBreak="0">
     <w:nsid w:val="37283D0E"/>
     <w:multiLevelType w:val="hybridMultilevel"/>
     <w:tmpl w:val="10560736"/>
@@ -3592,7 +3756,7 @@
       </w:pPr>
     </w:lvl>
   </w:abstractNum>
-  <w:abstractNum w:abstractNumId="4" w15:restartNumberingAfterBreak="0">
+  <w:abstractNum w:abstractNumId="5" w15:restartNumberingAfterBreak="0">
     <w:nsid w:val="4E40371A"/>
     <w:multiLevelType w:val="hybridMultilevel"/>
     <w:tmpl w:val="15604680"/>
@@ -3681,7 +3845,7 @@
       </w:pPr>
     </w:lvl>
   </w:abstractNum>
-  <w:abstractNum w:abstractNumId="5" w15:restartNumberingAfterBreak="0">
+  <w:abstractNum w:abstractNumId="6" w15:restartNumberingAfterBreak="0">
     <w:nsid w:val="561647C2"/>
     <w:multiLevelType w:val="hybridMultilevel"/>
     <w:tmpl w:val="1CFC5216"/>
@@ -3767,7 +3931,96 @@
       </w:pPr>
     </w:lvl>
   </w:abstractNum>
-  <w:abstractNum w:abstractNumId="6" w15:restartNumberingAfterBreak="0">
+  <w:abstractNum w:abstractNumId="7" w15:restartNumberingAfterBreak="0">
+    <w:nsid w:val="69384C72"/>
+    <w:multiLevelType w:val="hybridMultilevel"/>
+    <w:tmpl w:val="6900B47A"/>
+    <w:lvl w:ilvl="0" w:tplc="7D1CF958">
+      <w:start w:val="1"/>
+      <w:numFmt w:val="upperRoman"/>
+      <w:lvlText w:val="%1."/>
+      <w:lvlJc w:val="left"/>
+      <w:pPr>
+        <w:ind w:left="1080" w:hanging="720"/>
+      </w:pPr>
+      <w:rPr>
+        <w:rFonts w:hint="default"/>
+      </w:rPr>
+    </w:lvl>
+    <w:lvl w:ilvl="1" w:tplc="04190019" w:tentative="1">
+      <w:start w:val="1"/>
+      <w:numFmt w:val="lowerLetter"/>
+      <w:lvlText w:val="%2."/>
+      <w:lvlJc w:val="left"/>
+      <w:pPr>
+        <w:ind w:left="1440" w:hanging="360"/>
+      </w:pPr>
+    </w:lvl>
+    <w:lvl w:ilvl="2" w:tplc="0419001B" w:tentative="1">
+      <w:start w:val="1"/>
+      <w:numFmt w:val="lowerRoman"/>
+      <w:lvlText w:val="%3."/>
+      <w:lvlJc w:val="right"/>
+      <w:pPr>
+        <w:ind w:left="2160" w:hanging="180"/>
+      </w:pPr>
+    </w:lvl>
+    <w:lvl w:ilvl="3" w:tplc="0419000F" w:tentative="1">
+      <w:start w:val="1"/>
+      <w:numFmt w:val="decimal"/>
+      <w:lvlText w:val="%4."/>
+      <w:lvlJc w:val="left"/>
+      <w:pPr>
+        <w:ind w:left="2880" w:hanging="360"/>
+      </w:pPr>
+    </w:lvl>
+    <w:lvl w:ilvl="4" w:tplc="04190019" w:tentative="1">
+      <w:start w:val="1"/>
+      <w:numFmt w:val="lowerLetter"/>
+      <w:lvlText w:val="%5."/>
+      <w:lvlJc w:val="left"/>
+      <w:pPr>
+        <w:ind w:left="3600" w:hanging="360"/>
+      </w:pPr>
+    </w:lvl>
+    <w:lvl w:ilvl="5" w:tplc="0419001B" w:tentative="1">
+      <w:start w:val="1"/>
+      <w:numFmt w:val="lowerRoman"/>
+      <w:lvlText w:val="%6."/>
+      <w:lvlJc w:val="right"/>
+      <w:pPr>
+        <w:ind w:left="4320" w:hanging="180"/>
+      </w:pPr>
+    </w:lvl>
+    <w:lvl w:ilvl="6" w:tplc="0419000F" w:tentative="1">
+      <w:start w:val="1"/>
+      <w:numFmt w:val="decimal"/>
+      <w:lvlText w:val="%7."/>
+      <w:lvlJc w:val="left"/>
+      <w:pPr>
+        <w:ind w:left="5040" w:hanging="360"/>
+      </w:pPr>
+    </w:lvl>
+    <w:lvl w:ilvl="7" w:tplc="04190019" w:tentative="1">
+      <w:start w:val="1"/>
+      <w:numFmt w:val="lowerLetter"/>
+      <w:lvlText w:val="%8."/>
+      <w:lvlJc w:val="left"/>
+      <w:pPr>
+        <w:ind w:left="5760" w:hanging="360"/>
+      </w:pPr>
+    </w:lvl>
+    <w:lvl w:ilvl="8" w:tplc="0419001B" w:tentative="1">
+      <w:start w:val="1"/>
+      <w:numFmt w:val="lowerRoman"/>
+      <w:lvlText w:val="%9."/>
+      <w:lvlJc w:val="right"/>
+      <w:pPr>
+        <w:ind w:left="6480" w:hanging="180"/>
+      </w:pPr>
+    </w:lvl>
+  </w:abstractNum>
+  <w:abstractNum w:abstractNumId="8" w15:restartNumberingAfterBreak="0">
     <w:nsid w:val="6CFF46EE"/>
     <w:multiLevelType w:val="hybridMultilevel"/>
     <w:tmpl w:val="278ED6A6"/>
@@ -3856,7 +4109,7 @@
       </w:pPr>
     </w:lvl>
   </w:abstractNum>
-  <w:abstractNum w:abstractNumId="7" w15:restartNumberingAfterBreak="0">
+  <w:abstractNum w:abstractNumId="9" w15:restartNumberingAfterBreak="0">
     <w:nsid w:val="76207BDF"/>
     <w:multiLevelType w:val="hybridMultilevel"/>
     <w:tmpl w:val="DC86C4C8"/>
@@ -3946,13 +4199,13 @@
     </w:lvl>
   </w:abstractNum>
   <w:num w:numId="1" w16cid:durableId="432550276">
-    <w:abstractNumId w:val="5"/>
+    <w:abstractNumId w:val="6"/>
   </w:num>
   <w:num w:numId="2" w16cid:durableId="627200428">
-    <w:abstractNumId w:val="6"/>
+    <w:abstractNumId w:val="8"/>
   </w:num>
   <w:num w:numId="3" w16cid:durableId="1370181731">
-    <w:abstractNumId w:val="3"/>
+    <w:abstractNumId w:val="4"/>
   </w:num>
   <w:num w:numId="4" w16cid:durableId="1553736132">
     <w:abstractNumId w:val="2"/>
@@ -3961,10 +4214,10 @@
     <w:abstractNumId w:val="1"/>
   </w:num>
   <w:num w:numId="6" w16cid:durableId="1835611465">
-    <w:abstractNumId w:val="7"/>
+    <w:abstractNumId w:val="9"/>
   </w:num>
   <w:num w:numId="7" w16cid:durableId="268702808">
-    <w:abstractNumId w:val="4"/>
+    <w:abstractNumId w:val="5"/>
     <w:lvlOverride w:ilvl="0">
       <w:startOverride w:val="1"/>
     </w:lvlOverride>
@@ -3995,6 +4248,12 @@
   </w:num>
   <w:num w:numId="8" w16cid:durableId="911040880">
     <w:abstractNumId w:val="0"/>
+  </w:num>
+  <w:num w:numId="9" w16cid:durableId="1559780569">
+    <w:abstractNumId w:val="7"/>
+  </w:num>
+  <w:num w:numId="10" w16cid:durableId="898632804">
+    <w:abstractNumId w:val="3"/>
   </w:num>
 </w:numbering>
 </file>

</xml_diff>